<commit_message>
first commit ; draft ch1 to ch4
</commit_message>
<xml_diff>
--- a/index/_book/thesis.docx
+++ b/index/_book/thesis.docx
@@ -109,7 +109,7 @@
         <w:pStyle w:val="Date"/>
       </w:pPr>
       <w:r>
-        <w:t xml:space="preserve">08</w:t>
+        <w:t xml:space="preserve">09</w:t>
       </w:r>
       <w:r>
         <w:t xml:space="preserve"> </w:t>
@@ -7855,7 +7855,7 @@
     </w:lvl>
   </w:abstractNum>
   <w:abstractNum w:abstractNumId="990">
-    <w:nsid w:val="67210751"/>
+    <w:nsid w:val="8eb5081c"/>
     <w:multiLevelType w:val="multilevel"/>
     <w:lvl w:ilvl="0">
       <w:numFmt w:val="bullet"/>
@@ -7936,7 +7936,7 @@
     </w:lvl>
   </w:abstractNum>
   <w:abstractNum w:abstractNumId="991">
-    <w:nsid w:val="8f84e78d"/>
+    <w:nsid w:val="1459c92f"/>
     <w:multiLevelType w:val="multilevel"/>
     <w:lvl w:ilvl="0">
       <w:numFmt w:val="bullet"/>
@@ -8017,7 +8017,7 @@
     </w:lvl>
   </w:abstractNum>
   <w:abstractNum w:abstractNumId="99411">
-    <w:nsid w:val="a79dac12"/>
+    <w:nsid w:val="862f4041"/>
     <w:multiLevelType w:val="multilevel"/>
     <w:lvl w:ilvl="0">
       <w:start w:val="1"/>

</xml_diff>